<commit_message>
remove hyphens when em-dashes are required
</commit_message>
<xml_diff>
--- a/educ1300-Learning-Frameworks/research-paper/career_research_paper-computer_science.docx
+++ b/educ1300-Learning-Frameworks/research-paper/career_research_paper-computer_science.docx
@@ -4,103 +4,99 @@
   <w:body>
     <w:p>
       <w:pPr>
-        <w:pStyle w:val="BodyTextIndent"/>
-        <w:bidi w:val="0"/>
-        <w:spacing w:lineRule="auto" w:line="480"/>
-        <w:ind w:hanging="0"/>
-        <w:jc w:val="center"/>
-        <w:rPr/>
-      </w:pPr>
-      <w:r>
-        <w:rPr/>
-      </w:r>
-    </w:p>
-    <w:p>
-      <w:pPr>
-        <w:pStyle w:val="BodyTextIndent"/>
-        <w:bidi w:val="0"/>
-        <w:spacing w:lineRule="auto" w:line="480"/>
-        <w:ind w:hanging="0"/>
-        <w:jc w:val="center"/>
-        <w:rPr/>
-      </w:pPr>
-      <w:r>
-        <w:rPr/>
-      </w:r>
-    </w:p>
-    <w:p>
-      <w:pPr>
-        <w:pStyle w:val="BodyTextIndent"/>
-        <w:bidi w:val="0"/>
-        <w:spacing w:lineRule="auto" w:line="480"/>
-        <w:ind w:hanging="0"/>
-        <w:jc w:val="center"/>
-        <w:rPr/>
-      </w:pPr>
-      <w:r>
-        <w:rPr/>
-      </w:r>
-    </w:p>
-    <w:p>
-      <w:pPr>
-        <w:pStyle w:val="BodyTextIndent"/>
-        <w:bidi w:val="0"/>
-        <w:spacing w:lineRule="auto" w:line="480"/>
-        <w:ind w:hanging="0"/>
-        <w:jc w:val="center"/>
-        <w:rPr/>
-      </w:pPr>
-      <w:r>
-        <w:rPr/>
-      </w:r>
-    </w:p>
-    <w:p>
-      <w:pPr>
-        <w:pStyle w:val="BodyTextIndent"/>
-        <w:bidi w:val="0"/>
-        <w:spacing w:lineRule="auto" w:line="480"/>
-        <w:ind w:hanging="0"/>
-        <w:jc w:val="center"/>
-        <w:rPr/>
-      </w:pPr>
-      <w:r>
-        <w:rPr/>
-      </w:r>
-    </w:p>
-    <w:p>
-      <w:pPr>
-        <w:pStyle w:val="BodyTextIndent"/>
-        <w:bidi w:val="0"/>
-        <w:spacing w:lineRule="auto" w:line="480"/>
-        <w:ind w:hanging="0"/>
-        <w:jc w:val="center"/>
-        <w:rPr/>
-      </w:pPr>
-      <w:r>
-        <w:rPr/>
-        <w:t xml:space="preserve">From Batch Files to Breakthroughs: Dean Gadberry’s Computer Science </w:t>
-      </w:r>
-      <w:r>
-        <w:rPr/>
-        <w:t>Aspirations</w:t>
-      </w:r>
-    </w:p>
-    <w:p>
-      <w:pPr>
-        <w:pStyle w:val="BodyTextIndent"/>
-        <w:bidi w:val="0"/>
-        <w:spacing w:lineRule="auto" w:line="480"/>
-        <w:ind w:hanging="0"/>
-        <w:jc w:val="center"/>
-        <w:rPr/>
-      </w:pPr>
-      <w:r>
-        <w:rPr/>
-      </w:r>
-    </w:p>
-    <w:p>
-      <w:pPr>
-        <w:pStyle w:val="BodyTextIndent"/>
+        <w:pStyle w:val="TextBodyIndent"/>
+        <w:bidi w:val="0"/>
+        <w:spacing w:lineRule="auto" w:line="480"/>
+        <w:ind w:hanging="0"/>
+        <w:jc w:val="center"/>
+        <w:rPr/>
+      </w:pPr>
+      <w:r>
+        <w:rPr/>
+      </w:r>
+    </w:p>
+    <w:p>
+      <w:pPr>
+        <w:pStyle w:val="TextBodyIndent"/>
+        <w:bidi w:val="0"/>
+        <w:spacing w:lineRule="auto" w:line="480"/>
+        <w:ind w:hanging="0"/>
+        <w:jc w:val="center"/>
+        <w:rPr/>
+      </w:pPr>
+      <w:r>
+        <w:rPr/>
+      </w:r>
+    </w:p>
+    <w:p>
+      <w:pPr>
+        <w:pStyle w:val="TextBodyIndent"/>
+        <w:bidi w:val="0"/>
+        <w:spacing w:lineRule="auto" w:line="480"/>
+        <w:ind w:hanging="0"/>
+        <w:jc w:val="center"/>
+        <w:rPr/>
+      </w:pPr>
+      <w:r>
+        <w:rPr/>
+      </w:r>
+    </w:p>
+    <w:p>
+      <w:pPr>
+        <w:pStyle w:val="TextBodyIndent"/>
+        <w:bidi w:val="0"/>
+        <w:spacing w:lineRule="auto" w:line="480"/>
+        <w:ind w:hanging="0"/>
+        <w:jc w:val="center"/>
+        <w:rPr/>
+      </w:pPr>
+      <w:r>
+        <w:rPr/>
+      </w:r>
+    </w:p>
+    <w:p>
+      <w:pPr>
+        <w:pStyle w:val="TextBodyIndent"/>
+        <w:bidi w:val="0"/>
+        <w:spacing w:lineRule="auto" w:line="480"/>
+        <w:ind w:hanging="0"/>
+        <w:jc w:val="center"/>
+        <w:rPr/>
+      </w:pPr>
+      <w:r>
+        <w:rPr/>
+      </w:r>
+    </w:p>
+    <w:p>
+      <w:pPr>
+        <w:pStyle w:val="TextBodyIndent"/>
+        <w:bidi w:val="0"/>
+        <w:spacing w:lineRule="auto" w:line="480"/>
+        <w:ind w:hanging="0"/>
+        <w:jc w:val="center"/>
+        <w:rPr/>
+      </w:pPr>
+      <w:r>
+        <w:rPr/>
+        <w:t>From Batch Files to Breakthroughs: Dean Gadberry’s Computer Science Aspirations</w:t>
+      </w:r>
+    </w:p>
+    <w:p>
+      <w:pPr>
+        <w:pStyle w:val="TextBodyIndent"/>
+        <w:bidi w:val="0"/>
+        <w:spacing w:lineRule="auto" w:line="480"/>
+        <w:ind w:hanging="0"/>
+        <w:jc w:val="center"/>
+        <w:rPr/>
+      </w:pPr>
+      <w:r>
+        <w:rPr/>
+      </w:r>
+    </w:p>
+    <w:p>
+      <w:pPr>
+        <w:pStyle w:val="TextBodyIndent"/>
         <w:bidi w:val="0"/>
         <w:spacing w:lineRule="auto" w:line="480"/>
         <w:ind w:hanging="0"/>
@@ -114,7 +110,7 @@
     </w:p>
     <w:p>
       <w:pPr>
-        <w:pStyle w:val="BodyTextIndent"/>
+        <w:pStyle w:val="TextBodyIndent"/>
         <w:bidi w:val="0"/>
         <w:spacing w:lineRule="auto" w:line="480"/>
         <w:ind w:hanging="0"/>
@@ -128,7 +124,7 @@
     </w:p>
     <w:p>
       <w:pPr>
-        <w:pStyle w:val="BodyTextIndent"/>
+        <w:pStyle w:val="TextBodyIndent"/>
         <w:bidi w:val="0"/>
         <w:spacing w:lineRule="auto" w:line="480"/>
         <w:ind w:hanging="0"/>
@@ -142,7 +138,7 @@
     </w:p>
     <w:p>
       <w:pPr>
-        <w:pStyle w:val="BodyTextIndent"/>
+        <w:pStyle w:val="TextBodyIndent"/>
         <w:bidi w:val="0"/>
         <w:spacing w:lineRule="auto" w:line="480"/>
         <w:ind w:hanging="0"/>
@@ -156,7 +152,7 @@
     </w:p>
     <w:p>
       <w:pPr>
-        <w:pStyle w:val="BodyTextIndent"/>
+        <w:pStyle w:val="TextBodyIndent"/>
         <w:bidi w:val="0"/>
         <w:spacing w:lineRule="auto" w:line="480"/>
         <w:ind w:hanging="0"/>
@@ -173,62 +169,46 @@
     </w:p>
     <w:p>
       <w:pPr>
-        <w:pStyle w:val="BodyTextIndent"/>
-        <w:bidi w:val="0"/>
-        <w:spacing w:lineRule="auto" w:line="480"/>
-        <w:jc w:val="left"/>
-        <w:rPr/>
-      </w:pPr>
-      <w:r>
-        <w:rPr/>
-        <w:t xml:space="preserve">Career exploration is an important subject for any aspiring, young man. A fitting career is unmatched in the turbulent world which young men live in, today. Dean Gadberry enters the scene as a young man similar to many, although his inclination towards computers is abnormal. As he explores his careers, he will likely find that he is ideally suited for a career in Computer Science due to his exceptional ability to analyze and solve problems, his unwavering self-motivation, and that spark of enthusiasm-which often seems a flame-when he is allowed to innovate. </w:t>
-      </w:r>
-    </w:p>
-    <w:p>
-      <w:pPr>
-        <w:pStyle w:val="BodyTextIndent"/>
-        <w:bidi w:val="0"/>
-        <w:spacing w:lineRule="auto" w:line="480"/>
-        <w:jc w:val="left"/>
-        <w:rPr/>
-      </w:pPr>
-      <w:r>
-        <w:rPr/>
-        <w:t xml:space="preserve">Dean became interested in his parents computer at a very young age, and took to online games and tinkering with search engines before he was 10. In fact, with YouTube on the rise, he was able to write his first computer program-a batch script keylogger-at 8 years old. By the time he was in High School, he was chomping at the bit, given the opportunity to participate in a computer programming course. The course, sadly, taught him nothing new. After his schooling days, he entered the workforce, and soon found himself writing code for a small business in Grapevine-helping develop the production database and online portal to the same written with Python, using the Django framework. Now, he appreciates the opportunity to share his passion for computers as he pursues a Computer Science Degree at NCTC and works as a Computer Programming Tutor with NCTC’s Student Success department. </w:t>
-      </w:r>
-      <w:r>
-        <w:rPr/>
-        <w:t>Some would agree that Dean is working towards “both theoretical and practical perspectives” of software engineering, as Pressman attests is important for “ensuring a well-rounded skill set” (Pressman, 2009).</w:t>
-      </w:r>
-    </w:p>
-    <w:p>
-      <w:pPr>
-        <w:pStyle w:val="BodyTextIndent"/>
-        <w:bidi w:val="0"/>
-        <w:spacing w:lineRule="auto" w:line="480"/>
-        <w:jc w:val="left"/>
-        <w:rPr/>
-      </w:pPr>
-      <w:r>
-        <w:rPr/>
-        <w:t xml:space="preserve">Dean considers, fondly, those who have influenced him in his pursuit of computer education. Taylor, a cousin, once told him that there was a difference between Java and JavaScript-both of which he studied upon his return home that night. Jeff gave Dean challenges to help him learn what to research and provided him with guidance while he was learning. Scott had long conversations about the depth of integrated programming. Scott was especially encouraging as Dean considered his life goals. And, online, countless forum posters contributed to honing Dean’s understanding of computers-often </w:t>
-      </w:r>
-      <w:r>
-        <w:rPr/>
-        <w:t xml:space="preserve">even guiding him through the troubleshooting process for various </w:t>
-      </w:r>
-      <w:r>
-        <w:rPr/>
-        <w:t>Li</w:t>
-      </w:r>
-      <w:r>
-        <w:rPr/>
-        <w:t>nux issues.</w:t>
-      </w:r>
-    </w:p>
-    <w:p>
-      <w:pPr>
-        <w:pStyle w:val="BodyTextIndent"/>
+        <w:pStyle w:val="TextBodyIndent"/>
+        <w:bidi w:val="0"/>
+        <w:spacing w:lineRule="auto" w:line="480"/>
+        <w:jc w:val="left"/>
+        <w:rPr/>
+      </w:pPr>
+      <w:r>
+        <w:rPr/>
+        <w:t xml:space="preserve">Career exploration is an important subject for any aspiring, young man. A fitting career is unmatched in the turbulent world which young men live in, today. Dean Gadberry enters the scene as a young man similar to many, although his inclination towards computers is abnormal. As he explores his careers, he will likely find that he is ideally suited for a career in Computer Science due to his exceptional ability to analyze and solve problems, his unwavering self-motivation, and that spark of enthusiasm–which often seems a flame–when he is allowed to innovate. </w:t>
+      </w:r>
+    </w:p>
+    <w:p>
+      <w:pPr>
+        <w:pStyle w:val="TextBodyIndent"/>
+        <w:bidi w:val="0"/>
+        <w:spacing w:lineRule="auto" w:line="480"/>
+        <w:jc w:val="left"/>
+        <w:rPr/>
+      </w:pPr>
+      <w:r>
+        <w:rPr/>
+        <w:t>Dean became interested in his parents computer at a very young age, and took to online games and tinkering with search engines before he was 10. In fact, with YouTube on the rise, he was able to write his first computer program–a batch script keylogger–at 8 years old. By the time he was in High School, he was chomping at the bit, given the opportunity to participate in a computer programming course. The course, sadly, taught him nothing new. After his schooling days, he entered the workforce, and soon found himself writing code for a small business in Grapevine–helping develop the production database and online portal to the same written with Python, using the Django framework. Now, he appreciates the opportunity to share his passion for computers as he pursues a Computer Science Degree at NCTC and works as a Computer Programming Tutor with NCTC’s Student Success department. Some would agree that Dean is working towards “both theoretical and practical perspectives” of software engineering, as Pressman attests is important for “ensuring a well-rounded skill set” (Pressman, 2009).</w:t>
+      </w:r>
+    </w:p>
+    <w:p>
+      <w:pPr>
+        <w:pStyle w:val="TextBodyIndent"/>
+        <w:bidi w:val="0"/>
+        <w:spacing w:lineRule="auto" w:line="480"/>
+        <w:jc w:val="left"/>
+        <w:rPr/>
+      </w:pPr>
+      <w:r>
+        <w:rPr/>
+        <w:t>Dean considers, fondly, those who have influenced him in his pursuit of computer education. Taylor, a cousin, once told him that there was a difference between Java and JavaScript–both of which he studied upon his return home that night. Jeff gave Dean challenges to help him learn what to research and provided him with guidance while he was learning. Scott had long conversations about the depth of integrated programming. Scott was especially encouraging as Dean considered his life goals. And, online, countless forum posters contributed to honing Dean’s understanding of computers–often even guiding him through the troubleshooting process for various Linux issues.</w:t>
+      </w:r>
+    </w:p>
+    <w:p>
+      <w:pPr>
+        <w:pStyle w:val="TextBodyIndent"/>
         <w:bidi w:val="0"/>
         <w:spacing w:lineRule="auto" w:line="480"/>
         <w:jc w:val="left"/>
@@ -241,7 +221,7 @@
     </w:p>
     <w:p>
       <w:pPr>
-        <w:pStyle w:val="BodyTextIndent"/>
+        <w:pStyle w:val="TextBodyIndent"/>
         <w:bidi w:val="0"/>
         <w:spacing w:lineRule="auto" w:line="480"/>
         <w:jc w:val="left"/>
@@ -254,20 +234,20 @@
     </w:p>
     <w:p>
       <w:pPr>
-        <w:pStyle w:val="BodyTextIndent"/>
-        <w:bidi w:val="0"/>
-        <w:spacing w:lineRule="auto" w:line="480"/>
-        <w:jc w:val="left"/>
-        <w:rPr/>
-      </w:pPr>
-      <w:r>
-        <w:rPr/>
-        <w:t>Dean could also consider a role similar to his friend, Scott-Integrated Software Development. The value of low-level programming would become very clear in a role such as this, as Dean would be writing C, C++, and Assembly. He would have the opportunity to write code for small vehicular computers, hand-held mobile devices, household appliances, and some industry-specific machines. This role is essential for the world of computers to spin. “Proficiency in C++ programming is crucial for developing efficient and effective software solutions” (Deitel &amp; Deitel, 2011).</w:t>
-      </w:r>
-    </w:p>
-    <w:p>
-      <w:pPr>
-        <w:pStyle w:val="BodyTextIndent"/>
+        <w:pStyle w:val="TextBodyIndent"/>
+        <w:bidi w:val="0"/>
+        <w:spacing w:lineRule="auto" w:line="480"/>
+        <w:jc w:val="left"/>
+        <w:rPr/>
+      </w:pPr>
+      <w:r>
+        <w:rPr/>
+        <w:t>Dean could also consider a role similar to his friend, Scott–Integrated Software Development. The value of low-level programming would become very clear in a role such as this, as Dean would be writing C, C++, and Assembly. He would have the opportunity to write code for small vehicular computers, hand-held mobile devices, household appliances, and some industry-specific machines. This role is essential for the world of computers to spin. “Proficiency in C++ programming is crucial for developing efficient and effective software solutions” (Deitel &amp; Deitel, 2011).</w:t>
+      </w:r>
+    </w:p>
+    <w:p>
+      <w:pPr>
+        <w:pStyle w:val="TextBodyIndent"/>
         <w:bidi w:val="0"/>
         <w:spacing w:lineRule="auto" w:line="480"/>
         <w:jc w:val="left"/>
@@ -280,87 +260,59 @@
     </w:p>
     <w:p>
       <w:pPr>
-        <w:pStyle w:val="BodyTextIndent"/>
-        <w:bidi w:val="0"/>
-        <w:spacing w:lineRule="auto" w:line="480"/>
-        <w:jc w:val="left"/>
-        <w:rPr/>
-      </w:pPr>
-      <w:r>
-        <w:rPr/>
-        <w:t>Most of these Computer Science roles are similar in that the work is mundane. When Dean meets his goal, he will likely be asked to work a hybrid role-he will work from home on some days and in an office on others-as most of this work is done from a computer, except for the working on computers which are not one’s own. All of these paths would requ</w:t>
-      </w:r>
-      <w:r>
-        <w:rPr/>
-        <w:t xml:space="preserve">ire the </w:t>
-      </w:r>
-      <w:r>
-        <w:rPr/>
-        <w:t xml:space="preserve">attendance of daily meetings and mandatory trainings. </w:t>
-      </w:r>
-      <w:r>
-        <w:rPr/>
-        <w:t>Many companies in the DFW Metroplex have openings for senior developers in these roles.</w:t>
-      </w:r>
-    </w:p>
-    <w:p>
-      <w:pPr>
-        <w:pStyle w:val="BodyTextIndent"/>
-        <w:bidi w:val="0"/>
-        <w:spacing w:lineRule="auto" w:line="480"/>
-        <w:jc w:val="left"/>
-        <w:rPr/>
-      </w:pPr>
-      <w:r>
-        <w:rPr/>
-        <w:t xml:space="preserve">Dean, as a Web Developer, would spend his days coding, </w:t>
-      </w:r>
-      <w:r>
-        <w:rPr/>
-        <w:t xml:space="preserve">testing, and integrating software into various devices and applications. He would work with company coding standards to complete Scrum Master expectations so that the team he works with can produce web applications for a client. </w:t>
-      </w:r>
-    </w:p>
-    <w:p>
-      <w:pPr>
-        <w:pStyle w:val="BodyTextIndent"/>
-        <w:bidi w:val="0"/>
-        <w:spacing w:lineRule="auto" w:line="480"/>
-        <w:jc w:val="left"/>
-        <w:rPr/>
-      </w:pPr>
-      <w:r>
-        <w:rPr/>
-        <w:t xml:space="preserve">As a Cyber Security Analyst, Dean would monitor networks, analyze threats, write scripts for automated processes, and even interact with upper management of whichever company he </w:t>
-      </w:r>
-      <w:r>
-        <w:rPr/>
-        <w:t xml:space="preserve">might </w:t>
-      </w:r>
-      <w:r>
-        <w:rPr/>
-        <w:t xml:space="preserve">work for. </w:t>
-      </w:r>
-    </w:p>
-    <w:p>
-      <w:pPr>
-        <w:pStyle w:val="BodyTextIndent"/>
-        <w:bidi w:val="0"/>
-        <w:spacing w:lineRule="auto" w:line="480"/>
-        <w:jc w:val="left"/>
-        <w:rPr/>
-      </w:pPr>
-      <w:r>
-        <w:rPr/>
-        <w:t xml:space="preserve">Integrated Software Development would be similar to the Web Developer role, although </w:t>
-      </w:r>
-      <w:r>
-        <w:rPr/>
-        <w:t>the hybrid role would include much more time in an office or in a lab. The difference, here, is that the software integration is done on small machines, and any change requires new, live, testing to provide quality assurance.</w:t>
-      </w:r>
-    </w:p>
-    <w:p>
-      <w:pPr>
-        <w:pStyle w:val="BodyTextIndent"/>
+        <w:pStyle w:val="TextBodyIndent"/>
+        <w:bidi w:val="0"/>
+        <w:spacing w:lineRule="auto" w:line="480"/>
+        <w:jc w:val="left"/>
+        <w:rPr/>
+      </w:pPr>
+      <w:r>
+        <w:rPr/>
+        <w:t>Most of these Computer Science roles are similar in that the work is mundane. When Dean meets his goal, he will likely be asked to work a hybrid role–he will work from home on some days and in an office on others–as most of this work is done from a computer, except for the working on computers which are not one’s own. All of these paths would require the attendance of daily meetings and mandatory trainings. Many companies in the DFW Metroplex have openings for senior developers in these roles.</w:t>
+      </w:r>
+    </w:p>
+    <w:p>
+      <w:pPr>
+        <w:pStyle w:val="TextBodyIndent"/>
+        <w:bidi w:val="0"/>
+        <w:spacing w:lineRule="auto" w:line="480"/>
+        <w:jc w:val="left"/>
+        <w:rPr/>
+      </w:pPr>
+      <w:r>
+        <w:rPr/>
+        <w:t xml:space="preserve">Dean, as a Web Developer, would spend his days coding, testing, and integrating software into various devices and applications. He would work with company coding standards to complete Scrum Master expectations so that the team he works with can produce web applications for a client. </w:t>
+      </w:r>
+    </w:p>
+    <w:p>
+      <w:pPr>
+        <w:pStyle w:val="TextBodyIndent"/>
+        <w:bidi w:val="0"/>
+        <w:spacing w:lineRule="auto" w:line="480"/>
+        <w:jc w:val="left"/>
+        <w:rPr/>
+      </w:pPr>
+      <w:r>
+        <w:rPr/>
+        <w:t xml:space="preserve">As a Cyber Security Analyst, Dean would monitor networks, analyze threats, write scripts for automated processes, and even interact with upper management of whichever company he might work for. </w:t>
+      </w:r>
+    </w:p>
+    <w:p>
+      <w:pPr>
+        <w:pStyle w:val="TextBodyIndent"/>
+        <w:bidi w:val="0"/>
+        <w:spacing w:lineRule="auto" w:line="480"/>
+        <w:jc w:val="left"/>
+        <w:rPr/>
+      </w:pPr>
+      <w:r>
+        <w:rPr/>
+        <w:t>Integrated Software Development would be similar to the Web Developer role, although the hybrid role would include much more time in an office or in a lab. The difference, here, is that the software integration is done on small machines, and any change requires new, live, testing to provide quality assurance.</w:t>
+      </w:r>
+    </w:p>
+    <w:p>
+      <w:pPr>
+        <w:pStyle w:val="TextBodyIndent"/>
         <w:bidi w:val="0"/>
         <w:spacing w:lineRule="auto" w:line="480"/>
         <w:jc w:val="left"/>
@@ -373,7 +325,7 @@
     </w:p>
     <w:p>
       <w:pPr>
-        <w:pStyle w:val="BodyTextIndent"/>
+        <w:pStyle w:val="TextBodyIndent"/>
         <w:bidi w:val="0"/>
         <w:spacing w:lineRule="auto" w:line="480"/>
         <w:jc w:val="left"/>
@@ -386,20 +338,20 @@
     </w:p>
     <w:p>
       <w:pPr>
-        <w:pStyle w:val="BodyTextIndent"/>
-        <w:bidi w:val="0"/>
-        <w:spacing w:lineRule="auto" w:line="480"/>
-        <w:jc w:val="left"/>
-        <w:rPr/>
-      </w:pPr>
-      <w:r>
-        <w:rPr/>
-        <w:t xml:space="preserve">Management is not the only perk available. And yes, the pay is great. These roles require research-something which Dean is an absolute fan of. Every role, along with the work described, will expect Dean to spend company time and his free-time to better educate himself about the developments and pitfalls of his peers. He might read Hacker News with a coworker, or watch Fireship with his team. He will be have the opportunity to blog about his computer science career-a very common practice for industry professionals. </w:t>
-      </w:r>
-    </w:p>
-    <w:p>
-      <w:pPr>
-        <w:pStyle w:val="BodyTextIndent"/>
+        <w:pStyle w:val="TextBodyIndent"/>
+        <w:bidi w:val="0"/>
+        <w:spacing w:lineRule="auto" w:line="480"/>
+        <w:jc w:val="left"/>
+        <w:rPr/>
+      </w:pPr>
+      <w:r>
+        <w:rPr/>
+        <w:t xml:space="preserve">Management is not the only perk available. And yes, the pay is great. These roles require research–something which Dean is an absolute fan of. Every role, along with the work described, will expect Dean to spend company time and his free-time to better educate himself about the developments and pitfalls of his peers. He might read Hacker News with a coworker, or watch Fireship with his team. He will be have the opportunity to blog about his computer science career–a very common practice for industry professionals. </w:t>
+      </w:r>
+    </w:p>
+    <w:p>
+      <w:pPr>
+        <w:pStyle w:val="TextBodyIndent"/>
         <w:bidi w:val="0"/>
         <w:spacing w:lineRule="auto" w:line="480"/>
         <w:jc w:val="left"/>
@@ -412,7 +364,7 @@
     </w:p>
     <w:p>
       <w:pPr>
-        <w:pStyle w:val="BodyTextIndent"/>
+        <w:pStyle w:val="TextBodyIndent"/>
         <w:bidi w:val="0"/>
         <w:spacing w:lineRule="auto" w:line="480"/>
         <w:jc w:val="left"/>
@@ -425,7 +377,7 @@
     </w:p>
     <w:p>
       <w:pPr>
-        <w:pStyle w:val="BodyTextIndent"/>
+        <w:pStyle w:val="TextBodyIndent"/>
         <w:bidi w:val="0"/>
         <w:spacing w:lineRule="auto" w:line="480"/>
         <w:jc w:val="left"/>
@@ -438,7 +390,7 @@
     </w:p>
     <w:p>
       <w:pPr>
-        <w:pStyle w:val="BodyTextIndent"/>
+        <w:pStyle w:val="TextBodyIndent"/>
         <w:bidi w:val="0"/>
         <w:spacing w:lineRule="auto" w:line="480"/>
         <w:jc w:val="left"/>
@@ -451,24 +403,20 @@
     </w:p>
     <w:p>
       <w:pPr>
-        <w:pStyle w:val="BodyTextIndent"/>
-        <w:bidi w:val="0"/>
-        <w:spacing w:lineRule="auto" w:line="480"/>
-        <w:jc w:val="left"/>
-        <w:rPr/>
-      </w:pPr>
-      <w:r>
-        <w:rPr/>
-        <w:t xml:space="preserve">This pressure, and the general pressure to perform can really weigh on someone’s mind. Deadlines are going to be abundant and unwavering. The competition will be enormous, and </w:t>
-      </w:r>
-      <w:r>
-        <w:rPr/>
-        <w:t>Dean’s prospective coworkers will be the same kind of guys which he meets in his Computer Science classes-the awkward, overweight, and socially difficult. In general, the job is stressful for a variety of reasons.</w:t>
-      </w:r>
-    </w:p>
-    <w:p>
-      <w:pPr>
-        <w:pStyle w:val="BodyTextIndent"/>
+        <w:pStyle w:val="TextBodyIndent"/>
+        <w:bidi w:val="0"/>
+        <w:spacing w:lineRule="auto" w:line="480"/>
+        <w:jc w:val="left"/>
+        <w:rPr/>
+      </w:pPr>
+      <w:r>
+        <w:rPr/>
+        <w:t>This pressure, and the general pressure to perform can really weigh on someone’s mind. Deadlines are going to be abundant and unwavering. The competition will be enormous, and Dean’s prospective coworkers will be the same kind of guys which he meets in his Computer Science classes–the awkward, overweight, and socially difficult. In general, the job is stressful for a variety of reasons.</w:t>
+      </w:r>
+    </w:p>
+    <w:p>
+      <w:pPr>
+        <w:pStyle w:val="TextBodyIndent"/>
         <w:bidi w:val="0"/>
         <w:spacing w:lineRule="auto" w:line="480"/>
         <w:jc w:val="left"/>
@@ -481,7 +429,7 @@
     </w:p>
     <w:p>
       <w:pPr>
-        <w:pStyle w:val="BodyTextIndent"/>
+        <w:pStyle w:val="TextBodyIndent"/>
         <w:bidi w:val="0"/>
         <w:spacing w:lineRule="auto" w:line="480"/>
         <w:jc w:val="left"/>
@@ -494,7 +442,7 @@
     </w:p>
     <w:p>
       <w:pPr>
-        <w:pStyle w:val="BodyTextIndent"/>
+        <w:pStyle w:val="TextBodyIndent"/>
         <w:bidi w:val="0"/>
         <w:spacing w:lineRule="auto" w:line="480"/>
         <w:jc w:val="left"/>
@@ -507,7 +455,7 @@
     </w:p>
     <w:p>
       <w:pPr>
-        <w:pStyle w:val="BodyTextIndent"/>
+        <w:pStyle w:val="TextBodyIndent"/>
         <w:bidi w:val="0"/>
         <w:spacing w:lineRule="auto" w:line="480"/>
         <w:jc w:val="left"/>
@@ -523,7 +471,7 @@
     </w:p>
     <w:p>
       <w:pPr>
-        <w:pStyle w:val="BodyTextIndent"/>
+        <w:pStyle w:val="TextBodyIndent"/>
         <w:bidi w:val="0"/>
         <w:spacing w:lineRule="auto" w:line="480"/>
         <w:jc w:val="center"/>
@@ -669,6 +617,7 @@
       <w:formProt w:val="false"/>
       <w:titlePg/>
       <w:textDirection w:val="lrTb"/>
+      <w:docGrid w:type="default" w:linePitch="100" w:charSpace="0"/>
     </w:sectPr>
   </w:body>
 </w:document>
@@ -754,7 +703,6 @@
     </w:rPrDefault>
     <w:pPrDefault>
       <w:pPr>
-        <w:widowControl/>
         <w:suppressAutoHyphens w:val="true"/>
       </w:pPr>
     </w:pPrDefault>
@@ -764,7 +712,10 @@
     <w:qFormat/>
     <w:pPr>
       <w:widowControl/>
+      <w:suppressAutoHyphens w:val="true"/>
       <w:bidi w:val="0"/>
+      <w:spacing w:before="0" w:after="0"/>
+      <w:jc w:val="left"/>
     </w:pPr>
     <w:rPr>
       <w:rFonts w:ascii="Liberation Serif" w:hAnsi="Liberation Serif" w:eastAsia="Noto Serif CJK SC" w:cs="Lohit Devanagari"/>
@@ -922,7 +873,7 @@
     </w:pPr>
     <w:rPr/>
   </w:style>
-  <w:style w:type="paragraph" w:styleId="BodyTextIndent">
+  <w:style w:type="paragraph" w:styleId="TextBodyIndent">
     <w:name w:val="Body Text Indent"/>
     <w:basedOn w:val="TextBody"/>
     <w:qFormat/>

</xml_diff>